<commit_message>
fix: se mueve método serializar a clase Animal y se incluyen pantallazos
</commit_message>
<xml_diff>
--- a/pantallazos.docx
+++ b/pantallazos.docx
@@ -246,6 +246,7 @@
       </w:pPr>
       <w:r>
         <w:rPr>
+          <w:noProof/>
           <w:lang w:val="es-CO"/>
         </w:rPr>
         <w:drawing>
@@ -296,17 +297,26 @@
           <w:lang w:val="es-CO"/>
         </w:rPr>
         <w:lastRenderedPageBreak/>
-        <w:t>Rick &amp; Morty</w:t>
-      </w:r>
-    </w:p>
-    <w:p>
-      <w:pPr>
-        <w:rPr>
-          <w:lang w:val="es-CO"/>
-        </w:rPr>
-      </w:pPr>
-      <w:r>
-        <w:rPr>
+        <w:t xml:space="preserve">Rick &amp; </w:t>
+      </w:r>
+      <w:proofErr w:type="spellStart"/>
+      <w:r>
+        <w:rPr>
+          <w:lang w:val="es-CO"/>
+        </w:rPr>
+        <w:t>Morty</w:t>
+      </w:r>
+      <w:proofErr w:type="spellEnd"/>
+    </w:p>
+    <w:p>
+      <w:pPr>
+        <w:rPr>
+          <w:lang w:val="es-CO"/>
+        </w:rPr>
+      </w:pPr>
+      <w:r>
+        <w:rPr>
+          <w:noProof/>
           <w:lang w:val="es-CO"/>
         </w:rPr>
         <w:drawing>
@@ -334,6 +344,254 @@
                     <a:xfrm>
                       <a:off x="0" y="0"/>
                       <a:ext cx="6858000" cy="3710940"/>
+                    </a:xfrm>
+                    <a:prstGeom prst="rect">
+                      <a:avLst/>
+                    </a:prstGeom>
+                  </pic:spPr>
+                </pic:pic>
+              </a:graphicData>
+            </a:graphic>
+          </wp:inline>
+        </w:drawing>
+      </w:r>
+    </w:p>
+    <w:p>
+      <w:pPr>
+        <w:rPr>
+          <w:lang w:val="es-CO"/>
+        </w:rPr>
+      </w:pPr>
+    </w:p>
+    <w:p>
+      <w:pPr>
+        <w:rPr>
+          <w:lang w:val="es-CO"/>
+        </w:rPr>
+      </w:pPr>
+    </w:p>
+    <w:p>
+      <w:pPr>
+        <w:rPr>
+          <w:lang w:val="es-CO"/>
+        </w:rPr>
+      </w:pPr>
+    </w:p>
+    <w:p>
+      <w:pPr>
+        <w:rPr>
+          <w:lang w:val="es-CO"/>
+        </w:rPr>
+      </w:pPr>
+    </w:p>
+    <w:p>
+      <w:pPr>
+        <w:rPr>
+          <w:lang w:val="es-CO"/>
+        </w:rPr>
+      </w:pPr>
+    </w:p>
+    <w:p>
+      <w:pPr>
+        <w:rPr>
+          <w:lang w:val="es-CO"/>
+        </w:rPr>
+      </w:pPr>
+    </w:p>
+    <w:p>
+      <w:pPr>
+        <w:rPr>
+          <w:lang w:val="es-CO"/>
+        </w:rPr>
+      </w:pPr>
+    </w:p>
+    <w:p>
+      <w:pPr>
+        <w:rPr>
+          <w:lang w:val="es-CO"/>
+        </w:rPr>
+      </w:pPr>
+    </w:p>
+    <w:p>
+      <w:pPr>
+        <w:rPr>
+          <w:lang w:val="es-CO"/>
+        </w:rPr>
+      </w:pPr>
+    </w:p>
+    <w:p>
+      <w:pPr>
+        <w:rPr>
+          <w:lang w:val="es-CO"/>
+        </w:rPr>
+      </w:pPr>
+    </w:p>
+    <w:p>
+      <w:pPr>
+        <w:rPr>
+          <w:lang w:val="es-CO"/>
+        </w:rPr>
+      </w:pPr>
+    </w:p>
+    <w:p>
+      <w:pPr>
+        <w:rPr>
+          <w:lang w:val="es-CO"/>
+        </w:rPr>
+      </w:pPr>
+    </w:p>
+    <w:p>
+      <w:pPr>
+        <w:rPr>
+          <w:lang w:val="es-CO"/>
+        </w:rPr>
+      </w:pPr>
+    </w:p>
+    <w:p>
+      <w:pPr>
+        <w:rPr>
+          <w:lang w:val="es-CO"/>
+        </w:rPr>
+      </w:pPr>
+    </w:p>
+    <w:p>
+      <w:pPr>
+        <w:rPr>
+          <w:lang w:val="es-CO"/>
+        </w:rPr>
+      </w:pPr>
+    </w:p>
+    <w:p>
+      <w:pPr>
+        <w:rPr>
+          <w:lang w:val="es-CO"/>
+        </w:rPr>
+      </w:pPr>
+    </w:p>
+    <w:p>
+      <w:pPr>
+        <w:rPr>
+          <w:lang w:val="es-CO"/>
+        </w:rPr>
+      </w:pPr>
+    </w:p>
+    <w:p>
+      <w:pPr>
+        <w:rPr>
+          <w:lang w:val="es-CO"/>
+        </w:rPr>
+      </w:pPr>
+    </w:p>
+    <w:p>
+      <w:pPr>
+        <w:rPr>
+          <w:lang w:val="es-CO"/>
+        </w:rPr>
+      </w:pPr>
+      <w:r>
+        <w:rPr>
+          <w:lang w:val="es-CO"/>
+        </w:rPr>
+        <w:lastRenderedPageBreak/>
+        <w:t>Api – Sonido animales</w:t>
+      </w:r>
+    </w:p>
+    <w:p>
+      <w:pPr>
+        <w:rPr>
+          <w:lang w:val="es-CO"/>
+        </w:rPr>
+      </w:pPr>
+      <w:r>
+        <w:rPr>
+          <w:lang w:val="es-CO"/>
+        </w:rPr>
+        <w:drawing>
+          <wp:inline distT="0" distB="0" distL="0" distR="0" wp14:anchorId="3960FD61" wp14:editId="57AA0C6D">
+            <wp:extent cx="4925060" cy="2469606"/>
+            <wp:effectExtent l="0" t="0" r="8890" b="6985"/>
+            <wp:docPr id="1541919291" name="Picture 1"/>
+            <wp:cNvGraphicFramePr>
+              <a:graphicFrameLocks xmlns:a="http://schemas.openxmlformats.org/drawingml/2006/main" noChangeAspect="1"/>
+            </wp:cNvGraphicFramePr>
+            <a:graphic xmlns:a="http://schemas.openxmlformats.org/drawingml/2006/main">
+              <a:graphicData uri="http://schemas.openxmlformats.org/drawingml/2006/picture">
+                <pic:pic xmlns:pic="http://schemas.openxmlformats.org/drawingml/2006/picture">
+                  <pic:nvPicPr>
+                    <pic:cNvPr id="1541919291" name=""/>
+                    <pic:cNvPicPr/>
+                  </pic:nvPicPr>
+                  <pic:blipFill>
+                    <a:blip r:embed="rId11"/>
+                    <a:stretch>
+                      <a:fillRect/>
+                    </a:stretch>
+                  </pic:blipFill>
+                  <pic:spPr>
+                    <a:xfrm>
+                      <a:off x="0" y="0"/>
+                      <a:ext cx="4953824" cy="2484030"/>
+                    </a:xfrm>
+                    <a:prstGeom prst="rect">
+                      <a:avLst/>
+                    </a:prstGeom>
+                  </pic:spPr>
+                </pic:pic>
+              </a:graphicData>
+            </a:graphic>
+          </wp:inline>
+        </w:drawing>
+      </w:r>
+    </w:p>
+    <w:p>
+      <w:pPr>
+        <w:rPr>
+          <w:lang w:val="es-CO"/>
+        </w:rPr>
+      </w:pPr>
+    </w:p>
+    <w:p>
+      <w:pPr>
+        <w:rPr>
+          <w:lang w:val="es-CO"/>
+        </w:rPr>
+      </w:pPr>
+    </w:p>
+    <w:p>
+      <w:pPr>
+        <w:rPr>
+          <w:lang w:val="es-CO"/>
+        </w:rPr>
+      </w:pPr>
+      <w:r>
+        <w:rPr>
+          <w:lang w:val="es-CO"/>
+        </w:rPr>
+        <w:drawing>
+          <wp:inline distT="0" distB="0" distL="0" distR="0" wp14:anchorId="42C047A1" wp14:editId="3AE7E347">
+            <wp:extent cx="4925291" cy="2473007"/>
+            <wp:effectExtent l="0" t="0" r="8890" b="3810"/>
+            <wp:docPr id="997118762" name="Picture 1"/>
+            <wp:cNvGraphicFramePr>
+              <a:graphicFrameLocks xmlns:a="http://schemas.openxmlformats.org/drawingml/2006/main" noChangeAspect="1"/>
+            </wp:cNvGraphicFramePr>
+            <a:graphic xmlns:a="http://schemas.openxmlformats.org/drawingml/2006/main">
+              <a:graphicData uri="http://schemas.openxmlformats.org/drawingml/2006/picture">
+                <pic:pic xmlns:pic="http://schemas.openxmlformats.org/drawingml/2006/picture">
+                  <pic:nvPicPr>
+                    <pic:cNvPr id="997118762" name=""/>
+                    <pic:cNvPicPr/>
+                  </pic:nvPicPr>
+                  <pic:blipFill>
+                    <a:blip r:embed="rId12"/>
+                    <a:stretch>
+                      <a:fillRect/>
+                    </a:stretch>
+                  </pic:blipFill>
+                  <pic:spPr>
+                    <a:xfrm>
+                      <a:off x="0" y="0"/>
+                      <a:ext cx="4935346" cy="2478056"/>
                     </a:xfrm>
                     <a:prstGeom prst="rect">
                       <a:avLst/>

</xml_diff>